<commit_message>
Started 3rd lab on DB; 6&7 steps on ASA technology; Russian CP Championship (5/9 solved, 22/36 (19/31 without *-s) in rating table).
</commit_message>
<xml_diff>
--- a/Университет/Лабы/2025-2026/Семестр 3/ПСА/5+ (технология ПСА)/src/4.docx
+++ b/Университет/Лабы/2025-2026/Семестр 3/ПСА/5+ (технология ПСА)/src/4.docx
@@ -83,8 +83,8 @@
         <w:tblLook w:val="0000" w:noHBand="0" w:noVBand="0" w:firstColumn="0" w:lastRow="0" w:lastColumn="0" w:firstRow="0"/>
       </w:tblPr>
       <w:tblGrid>
-        <w:gridCol w:w="530"/>
-        <w:gridCol w:w="4710"/>
+        <w:gridCol w:w="529"/>
+        <w:gridCol w:w="4711"/>
         <w:gridCol w:w="4224"/>
       </w:tblGrid>
       <w:tr>
@@ -94,7 +94,7 @@
         </w:trPr>
         <w:tc>
           <w:tcPr>
-            <w:tcW w:w="530" w:type="dxa"/>
+            <w:tcW w:w="529" w:type="dxa"/>
             <w:tcBorders>
               <w:top w:val="single" w:sz="4" w:space="0" w:color="000000"/>
               <w:left w:val="single" w:sz="4" w:space="0" w:color="000000"/>
@@ -125,7 +125,7 @@
         </w:tc>
         <w:tc>
           <w:tcPr>
-            <w:tcW w:w="4710" w:type="dxa"/>
+            <w:tcW w:w="4711" w:type="dxa"/>
             <w:tcBorders>
               <w:top w:val="single" w:sz="4" w:space="0" w:color="000000"/>
               <w:left w:val="single" w:sz="4" w:space="0" w:color="000000"/>
@@ -190,7 +190,7 @@
         </w:trPr>
         <w:tc>
           <w:tcPr>
-            <w:tcW w:w="530" w:type="dxa"/>
+            <w:tcW w:w="529" w:type="dxa"/>
             <w:tcBorders>
               <w:top w:val="single" w:sz="4" w:space="0" w:color="000000"/>
               <w:left w:val="single" w:sz="4" w:space="0" w:color="000000"/>
@@ -226,7 +226,7 @@
         </w:tc>
         <w:tc>
           <w:tcPr>
-            <w:tcW w:w="4710" w:type="dxa"/>
+            <w:tcW w:w="4711" w:type="dxa"/>
             <w:tcBorders>
               <w:top w:val="single" w:sz="4" w:space="0" w:color="000000"/>
               <w:left w:val="single" w:sz="4" w:space="0" w:color="000000"/>
@@ -467,7 +467,7 @@
         </w:trPr>
         <w:tc>
           <w:tcPr>
-            <w:tcW w:w="530" w:type="dxa"/>
+            <w:tcW w:w="529" w:type="dxa"/>
             <w:tcBorders>
               <w:top w:val="single" w:sz="4" w:space="0" w:color="000000"/>
               <w:left w:val="single" w:sz="4" w:space="0" w:color="000000"/>
@@ -503,7 +503,7 @@
         </w:tc>
         <w:tc>
           <w:tcPr>
-            <w:tcW w:w="4710" w:type="dxa"/>
+            <w:tcW w:w="4711" w:type="dxa"/>
             <w:tcBorders>
               <w:top w:val="single" w:sz="4" w:space="0" w:color="000000"/>
               <w:left w:val="single" w:sz="4" w:space="0" w:color="000000"/>
@@ -695,7 +695,7 @@
         </w:trPr>
         <w:tc>
           <w:tcPr>
-            <w:tcW w:w="530" w:type="dxa"/>
+            <w:tcW w:w="529" w:type="dxa"/>
             <w:tcBorders>
               <w:top w:val="single" w:sz="4" w:space="0" w:color="000000"/>
               <w:left w:val="single" w:sz="4" w:space="0" w:color="000000"/>
@@ -731,7 +731,7 @@
         </w:tc>
         <w:tc>
           <w:tcPr>
-            <w:tcW w:w="4710" w:type="dxa"/>
+            <w:tcW w:w="4711" w:type="dxa"/>
             <w:tcBorders>
               <w:top w:val="single" w:sz="4" w:space="0" w:color="000000"/>
               <w:left w:val="single" w:sz="4" w:space="0" w:color="000000"/>
@@ -923,7 +923,7 @@
         </w:trPr>
         <w:tc>
           <w:tcPr>
-            <w:tcW w:w="530" w:type="dxa"/>
+            <w:tcW w:w="529" w:type="dxa"/>
             <w:tcBorders>
               <w:top w:val="single" w:sz="4" w:space="0" w:color="000000"/>
               <w:left w:val="single" w:sz="4" w:space="0" w:color="000000"/>
@@ -959,7 +959,7 @@
         </w:tc>
         <w:tc>
           <w:tcPr>
-            <w:tcW w:w="4710" w:type="dxa"/>
+            <w:tcW w:w="4711" w:type="dxa"/>
             <w:tcBorders>
               <w:top w:val="single" w:sz="4" w:space="0" w:color="000000"/>
               <w:left w:val="single" w:sz="4" w:space="0" w:color="000000"/>
@@ -1100,7 +1100,16 @@
                 <w:szCs w:val="24"/>
                 <w:u w:val="none"/>
               </w:rPr>
-              <w:t>4.</w:t>
+              <w:t>4.1</w:t>
+            </w:r>
+            <w:r>
+              <w:rPr>
+                <w:rFonts w:cs="Times New Roman" w:ascii="Times New Roman" w:hAnsi="Times New Roman"/>
+                <w:sz w:val="24"/>
+                <w:szCs w:val="24"/>
+                <w:u w:val="none"/>
+              </w:rPr>
+              <w:t>) | [от лица самих Бибы и Бобы] сильнейшие проблемы в коммуникации между собой (</w:t>
             </w:r>
             <w:r>
               <w:rPr>
@@ -1114,25 +1123,16 @@
                 <w:szCs w:val="24"/>
                 <w:u w:val="none"/>
               </w:rPr>
-              <w:t>1</w:t>
-            </w:r>
-            <w:r>
-              <w:rPr>
-                <w:rFonts w:cs="Times New Roman" w:ascii="Times New Roman" w:hAnsi="Times New Roman"/>
-                <w:sz w:val="24"/>
-                <w:szCs w:val="24"/>
-                <w:u w:val="none"/>
-              </w:rPr>
-              <w:t xml:space="preserve">) </w:t>
-            </w:r>
-            <w:r>
-              <w:rPr>
-                <w:rFonts w:cs="Times New Roman" w:ascii="Times New Roman" w:hAnsi="Times New Roman"/>
-                <w:sz w:val="24"/>
-                <w:szCs w:val="24"/>
-                <w:u w:val="none"/>
-              </w:rPr>
-              <w:t>| [от лица самих Бибы и Бобы] сильнейшие проблемы в коммуникации между собой (</w:t>
+              <w:t>4.2</w:t>
+            </w:r>
+            <w:r>
+              <w:rPr>
+                <w:rFonts w:cs="Times New Roman" w:ascii="Times New Roman" w:hAnsi="Times New Roman"/>
+                <w:sz w:val="24"/>
+                <w:szCs w:val="24"/>
+                <w:u w:val="none"/>
+              </w:rPr>
+              <w:t>), которые и ведут ко многочисленным анализам «впустую» (</w:t>
             </w:r>
             <w:r>
               <w:rPr>
@@ -1146,29 +1146,6 @@
                 <w:szCs w:val="24"/>
                 <w:u w:val="none"/>
               </w:rPr>
-              <w:t>4.2</w:t>
-            </w:r>
-            <w:r>
-              <w:rPr>
-                <w:rFonts w:cs="Times New Roman" w:ascii="Times New Roman" w:hAnsi="Times New Roman"/>
-                <w:sz w:val="24"/>
-                <w:szCs w:val="24"/>
-                <w:u w:val="none"/>
-              </w:rPr>
-              <w:t>), которые и ведут ко многочисленным анализам «впустую» (</w:t>
-            </w:r>
-            <w:r>
-              <w:rPr>
-                <w:rFonts w:cs="Times New Roman" w:ascii="Times New Roman" w:hAnsi="Times New Roman"/>
-                <w:b/>
-                <w:bCs/>
-                <w:i/>
-                <w:iCs/>
-                <w:color w:val="C9211E"/>
-                <w:sz w:val="24"/>
-                <w:szCs w:val="24"/>
-                <w:u w:val="none"/>
-              </w:rPr>
               <w:t>4.3</w:t>
             </w:r>
             <w:r>
@@ -1178,16 +1155,7 @@
                 <w:szCs w:val="24"/>
                 <w:u w:val="none"/>
               </w:rPr>
-              <w:t>)</w:t>
-            </w:r>
-            <w:r>
-              <w:rPr>
-                <w:rFonts w:cs="Times New Roman" w:ascii="Times New Roman" w:hAnsi="Times New Roman"/>
-                <w:sz w:val="24"/>
-                <w:szCs w:val="24"/>
-                <w:u w:val="none"/>
-              </w:rPr>
-              <w:t>.</w:t>
+              <w:t>).</w:t>
               <w:br/>
             </w:r>
             <w:r>
@@ -1218,7 +1186,7 @@
         </w:trPr>
         <w:tc>
           <w:tcPr>
-            <w:tcW w:w="530" w:type="dxa"/>
+            <w:tcW w:w="529" w:type="dxa"/>
             <w:tcBorders>
               <w:top w:val="single" w:sz="4" w:space="0" w:color="000000"/>
               <w:left w:val="single" w:sz="4" w:space="0" w:color="000000"/>
@@ -1254,7 +1222,7 @@
         </w:tc>
         <w:tc>
           <w:tcPr>
-            <w:tcW w:w="4710" w:type="dxa"/>
+            <w:tcW w:w="4711" w:type="dxa"/>
             <w:tcBorders>
               <w:top w:val="single" w:sz="4" w:space="0" w:color="000000"/>
               <w:left w:val="single" w:sz="4" w:space="0" w:color="000000"/>
@@ -1467,7 +1435,7 @@
         </w:trPr>
         <w:tc>
           <w:tcPr>
-            <w:tcW w:w="530" w:type="dxa"/>
+            <w:tcW w:w="529" w:type="dxa"/>
             <w:tcBorders>
               <w:left w:val="single" w:sz="4" w:space="0" w:color="000000"/>
               <w:bottom w:val="single" w:sz="4" w:space="0" w:color="000000"/>
@@ -1502,7 +1470,7 @@
         </w:tc>
         <w:tc>
           <w:tcPr>
-            <w:tcW w:w="4710" w:type="dxa"/>
+            <w:tcW w:w="4711" w:type="dxa"/>
             <w:tcBorders>
               <w:left w:val="single" w:sz="4" w:space="0" w:color="000000"/>
               <w:bottom w:val="single" w:sz="4" w:space="0" w:color="000000"/>
@@ -1720,7 +1688,7 @@
         </w:trPr>
         <w:tc>
           <w:tcPr>
-            <w:tcW w:w="530" w:type="dxa"/>
+            <w:tcW w:w="529" w:type="dxa"/>
             <w:tcBorders>
               <w:left w:val="single" w:sz="4" w:space="0" w:color="000000"/>
               <w:bottom w:val="single" w:sz="4" w:space="0" w:color="000000"/>
@@ -1755,7 +1723,7 @@
         </w:tc>
         <w:tc>
           <w:tcPr>
-            <w:tcW w:w="4710" w:type="dxa"/>
+            <w:tcW w:w="4711" w:type="dxa"/>
             <w:tcBorders>
               <w:left w:val="single" w:sz="4" w:space="0" w:color="000000"/>
               <w:bottom w:val="single" w:sz="4" w:space="0" w:color="000000"/>
@@ -1849,66 +1817,6 @@
                 <w:szCs w:val="24"/>
                 <w:u w:val="none"/>
               </w:rPr>
-              <w:t xml:space="preserve"> </w:t>
-            </w:r>
-            <w:r>
-              <w:rPr>
-                <w:rFonts w:cs="Times New Roman" w:ascii="Times New Roman" w:hAnsi="Times New Roman"/>
-                <w:i/>
-                <w:iCs/>
-                <w:sz w:val="24"/>
-                <w:szCs w:val="24"/>
-                <w:u w:val="none"/>
-              </w:rPr>
-              <w:t>со стороны именно чистого научного биоинформатического сообщества России</w:t>
-            </w:r>
-            <w:r>
-              <w:rPr>
-                <w:rFonts w:cs="Times New Roman" w:ascii="Times New Roman" w:hAnsi="Times New Roman"/>
-                <w:sz w:val="24"/>
-                <w:szCs w:val="24"/>
-                <w:u w:val="none"/>
-              </w:rPr>
-              <w:t xml:space="preserve">; </w:t>
-            </w:r>
-            <w:r>
-              <w:rPr>
-                <w:rFonts w:cs="Times New Roman" w:ascii="Times New Roman" w:hAnsi="Times New Roman"/>
-                <w:b/>
-                <w:bCs/>
-                <w:sz w:val="24"/>
-                <w:szCs w:val="24"/>
-                <w:u w:val="none"/>
-              </w:rPr>
-              <w:t>позитивное</w:t>
-            </w:r>
-            <w:r>
-              <w:rPr>
-                <w:rFonts w:cs="Times New Roman" w:ascii="Times New Roman" w:hAnsi="Times New Roman"/>
-                <w:sz w:val="24"/>
-                <w:szCs w:val="24"/>
-                <w:u w:val="none"/>
-              </w:rPr>
-              <w:t xml:space="preserve"> </w:t>
-            </w:r>
-            <w:r>
-              <w:rPr>
-                <w:rFonts w:cs="Times New Roman" w:ascii="Times New Roman" w:hAnsi="Times New Roman"/>
-                <w:i/>
-                <w:iCs/>
-                <w:sz w:val="24"/>
-                <w:szCs w:val="24"/>
-                <w:u w:val="none"/>
-              </w:rPr>
-              <w:t>со стороны организаций, являющихся потенциальными «конкурентами» Института биоинформатики</w:t>
-            </w:r>
-            <w:r>
-              <w:rPr>
-                <w:rFonts w:cs="Times New Roman" w:ascii="Times New Roman" w:hAnsi="Times New Roman"/>
-                <w:sz w:val="24"/>
-                <w:szCs w:val="24"/>
-                <w:u w:val="none"/>
-              </w:rPr>
               <w:t>.</w:t>
             </w:r>
           </w:p>
@@ -1956,30 +1864,7 @@
                 <w:szCs w:val="24"/>
                 <w:u w:val="none"/>
               </w:rPr>
-              <w:t>7.1</w:t>
-            </w:r>
-            <w:r>
-              <w:rPr>
-                <w:rFonts w:cs="Times New Roman" w:ascii="Times New Roman" w:hAnsi="Times New Roman"/>
-                <w:sz w:val="24"/>
-                <w:szCs w:val="24"/>
-                <w:u w:val="none"/>
-              </w:rPr>
-              <w:t>) | улучшение дел у потенциальных «конкурентов», т.к. такой сильный игрок на научном рынке, как Институт биоинформатики, постепенно терпит свой крах (</w:t>
-            </w:r>
-            <w:r>
-              <w:rPr>
-                <w:rFonts w:cs="Times New Roman" w:ascii="Times New Roman" w:hAnsi="Times New Roman"/>
-                <w:b/>
-                <w:bCs/>
-                <w:i/>
-                <w:iCs/>
-                <w:color w:val="C9211E"/>
-                <w:sz w:val="24"/>
-                <w:szCs w:val="24"/>
-                <w:u w:val="none"/>
-              </w:rPr>
-              <w:t>7.2</w:t>
+              <w:t>7</w:t>
             </w:r>
             <w:r>
               <w:rPr>

</xml_diff>